<commit_message>
Initial commit with the changed resume and website!
can move to use https://simpleicons.org
</commit_message>
<xml_diff>
--- a/src/assets/word/ameyrupji_resume_parsable.docx
+++ b/src/assets/word/ameyrupji_resume_parsable.docx
@@ -1,11 +1,22 @@
 
 <file path=word/document.xml><?xml version="1.0" encoding="utf-8"?>
-<w:document xmlns:wpc="http://schemas.microsoft.com/office/word/2010/wordprocessingCanvas" xmlns:cx="http://schemas.microsoft.com/office/drawing/2014/chartex" xmlns:cx1="http://schemas.microsoft.com/office/drawing/2015/9/8/chartex" xmlns:cx2="http://schemas.microsoft.com/office/drawing/2015/10/21/chartex" xmlns:cx3="http://schemas.microsoft.com/office/drawing/2016/5/9/chartex" xmlns:cx4="http://schemas.microsoft.com/office/drawing/2016/5/10/chartex" xmlns:cx5="http://schemas.microsoft.com/office/drawing/2016/5/11/chartex" xmlns:cx6="http://schemas.microsoft.com/office/drawing/2016/5/12/chartex" xmlns:cx7="http://schemas.microsoft.com/office/drawing/2016/5/13/chartex" xmlns:cx8="http://schemas.microsoft.com/office/drawing/2016/5/14/chartex" xmlns:mc="http://schemas.openxmlformats.org/markup-compatibility/2006" xmlns:aink="http://schemas.microsoft.com/office/drawing/2016/ink" xmlns:am3d="http://schemas.microsoft.com/office/drawing/2017/model3d" xmlns:o="urn:schemas-microsoft-com:office:office" xmlns:r="http://schemas.openxmlformats.org/officeDocument/2006/relationships" xmlns:m="http://schemas.openxmlformats.org/officeDocument/2006/math" xmlns:v="urn:schemas-microsoft-com:vml" xmlns:wp14="http://schemas.microsoft.com/office/word/2010/wordprocessingDrawing" xmlns:wp="http://schemas.openxmlformats.org/drawingml/2006/wordprocessingDrawing" xmlns:w10="urn:schemas-microsoft-com:office:word" xmlns:w="http://schemas.openxmlformats.org/wordprocessingml/2006/main" xmlns:w14="http://schemas.microsoft.com/office/word/2010/wordml" xmlns:w15="http://schemas.microsoft.com/office/word/2012/wordml" xmlns:w16cid="http://schemas.microsoft.com/office/word/2016/wordml/cid" xmlns:w16se="http://schemas.microsoft.com/office/word/2015/wordml/symex" xmlns:wpg="http://schemas.microsoft.com/office/word/2010/wordprocessingGroup" xmlns:wpi="http://schemas.microsoft.com/office/word/2010/wordprocessingInk" xmlns:wne="http://schemas.microsoft.com/office/word/2006/wordml" xmlns:wps="http://schemas.microsoft.com/office/word/2010/wordprocessingShape" mc:Ignorable="w14 w15 w16se w16cid wp14">
+<w:document xmlns:wpc="http://schemas.microsoft.com/office/word/2010/wordprocessingCanvas" xmlns:cx="http://schemas.microsoft.com/office/drawing/2014/chartex" xmlns:cx1="http://schemas.microsoft.com/office/drawing/2015/9/8/chartex" xmlns:cx2="http://schemas.microsoft.com/office/drawing/2015/10/21/chartex" xmlns:cx3="http://schemas.microsoft.com/office/drawing/2016/5/9/chartex" xmlns:cx4="http://schemas.microsoft.com/office/drawing/2016/5/10/chartex" xmlns:cx5="http://schemas.microsoft.com/office/drawing/2016/5/11/chartex" xmlns:cx6="http://schemas.microsoft.com/office/drawing/2016/5/12/chartex" xmlns:cx7="http://schemas.microsoft.com/office/drawing/2016/5/13/chartex" xmlns:cx8="http://schemas.microsoft.com/office/drawing/2016/5/14/chartex" xmlns:mc="http://schemas.openxmlformats.org/markup-compatibility/2006" xmlns:aink="http://schemas.microsoft.com/office/drawing/2016/ink" xmlns:am3d="http://schemas.microsoft.com/office/drawing/2017/model3d" xmlns:o="urn:schemas-microsoft-com:office:office" xmlns:r="http://schemas.openxmlformats.org/officeDocument/2006/relationships" xmlns:m="http://schemas.openxmlformats.org/officeDocument/2006/math" xmlns:v="urn:schemas-microsoft-com:vml" xmlns:wp14="http://schemas.microsoft.com/office/word/2010/wordprocessingDrawing" xmlns:wp="http://schemas.openxmlformats.org/drawingml/2006/wordprocessingDrawing" xmlns:w10="urn:schemas-microsoft-com:office:word" xmlns:w="http://schemas.openxmlformats.org/wordprocessingml/2006/main" xmlns:w14="http://schemas.microsoft.com/office/word/2010/wordml" xmlns:w15="http://schemas.microsoft.com/office/word/2012/wordml" xmlns:w16cex="http://schemas.microsoft.com/office/word/2018/wordml/cex" xmlns:w16cid="http://schemas.microsoft.com/office/word/2016/wordml/cid" xmlns:w16="http://schemas.microsoft.com/office/word/2018/wordml" xmlns:w16se="http://schemas.microsoft.com/office/word/2015/wordml/symex" xmlns:wpg="http://schemas.microsoft.com/office/word/2010/wordprocessingGroup" xmlns:wpi="http://schemas.microsoft.com/office/word/2010/wordprocessingInk" xmlns:wne="http://schemas.microsoft.com/office/word/2006/wordml" xmlns:wps="http://schemas.microsoft.com/office/word/2010/wordprocessingShape" mc:Ignorable="w14 w15 w16se w16cid w16 w16cex wp14">
   <w:body>
     <w:p>
       <w:pPr>
         <w:pStyle w:val="Heading2"/>
         <w:rPr>
+          <w:rFonts w:cstheme="majorHAnsi"/>
+          <w:color w:val="000000" w:themeColor="text1"/>
+          <w:sz w:val="8"/>
+          <w:szCs w:val="8"/>
+        </w:rPr>
+      </w:pPr>
+    </w:p>
+    <w:p>
+      <w:pPr>
+        <w:pStyle w:val="Heading2"/>
+        <w:rPr>
           <w:rFonts w:ascii="Roboto Thin" w:hAnsi="Roboto Thin"/>
           <w:color w:val="000000" w:themeColor="text1"/>
           <w:sz w:val="28"/>
@@ -62,6 +73,7 @@
         <w:t xml:space="preserve"> </w:t>
       </w:r>
     </w:p>
+    <w:p/>
     <w:p>
       <w:pPr>
         <w:pStyle w:val="ListParagraph"/>
@@ -81,8 +93,6 @@
         </w:rPr>
         <w:t>7</w:t>
       </w:r>
-      <w:bookmarkStart w:id="0" w:name="_GoBack"/>
-      <w:bookmarkEnd w:id="0"/>
       <w:r>
         <w:rPr>
           <w:noProof/>
@@ -146,36 +156,46 @@
     <w:p>
       <w:pPr>
         <w:rPr>
+          <w:rFonts w:asciiTheme="minorHAnsi" w:hAnsiTheme="minorHAnsi" w:cstheme="minorHAnsi"/>
+          <w:b/>
+          <w:color w:val="000000" w:themeColor="text1"/>
+          <w:sz w:val="28"/>
+        </w:rPr>
+      </w:pPr>
+      <w:r>
+        <w:rPr>
+          <w:rFonts w:asciiTheme="majorHAnsi" w:hAnsiTheme="majorHAnsi" w:cstheme="majorHAnsi"/>
+          <w:color w:val="000000" w:themeColor="text1"/>
+          <w:sz w:val="28"/>
+        </w:rPr>
+        <w:t>TECHNICAL</w:t>
+      </w:r>
+      <w:r>
+        <w:rPr>
           <w:rFonts w:ascii="Roboto Thin" w:hAnsi="Roboto Thin" w:cs="Calibri Light"/>
           <w:color w:val="000000" w:themeColor="text1"/>
           <w:sz w:val="28"/>
         </w:rPr>
-      </w:pPr>
-      <w:r>
-        <w:rPr>
-          <w:rFonts w:asciiTheme="majorHAnsi" w:hAnsiTheme="majorHAnsi" w:cstheme="majorHAnsi"/>
+        <w:t xml:space="preserve"> </w:t>
+      </w:r>
+      <w:r>
+        <w:rPr>
+          <w:rFonts w:asciiTheme="minorHAnsi" w:hAnsiTheme="minorHAnsi" w:cstheme="minorHAnsi"/>
+          <w:b/>
           <w:color w:val="000000" w:themeColor="text1"/>
           <w:sz w:val="28"/>
         </w:rPr>
-        <w:t>TECHNICAL</w:t>
-      </w:r>
-      <w:r>
+        <w:t>SKILLS</w:t>
+      </w:r>
+    </w:p>
+    <w:p>
+      <w:pPr>
         <w:rPr>
           <w:rFonts w:ascii="Roboto Thin" w:hAnsi="Roboto Thin" w:cs="Calibri Light"/>
           <w:color w:val="000000" w:themeColor="text1"/>
-          <w:sz w:val="28"/>
-        </w:rPr>
-        <w:t xml:space="preserve"> </w:t>
-      </w:r>
-      <w:r>
-        <w:rPr>
-          <w:rFonts w:asciiTheme="minorHAnsi" w:hAnsiTheme="minorHAnsi" w:cstheme="minorHAnsi"/>
-          <w:b/>
-          <w:color w:val="000000" w:themeColor="text1"/>
-          <w:sz w:val="28"/>
-        </w:rPr>
-        <w:t>SKILLS</w:t>
-      </w:r>
+          <w:szCs w:val="18"/>
+        </w:rPr>
+      </w:pPr>
     </w:p>
     <w:p>
       <w:pPr>
@@ -298,6 +318,13 @@
         </w:rPr>
         <w:t>: Microsoft SQL Server, PostgreSQL</w:t>
       </w:r>
+      <w:r>
+        <w:rPr>
+          <w:rFonts w:cs="Calibri Light"/>
+          <w:color w:val="000000" w:themeColor="text1"/>
+        </w:rPr>
+        <w:t>, MySQL</w:t>
+      </w:r>
     </w:p>
     <w:p>
       <w:pPr>
@@ -345,7 +372,21 @@
           <w:rFonts w:cs="Calibri Light"/>
           <w:color w:val="000000" w:themeColor="text1"/>
         </w:rPr>
-        <w:t xml:space="preserve">: .Net, </w:t>
+        <w:t>: .Net</w:t>
+      </w:r>
+      <w:r>
+        <w:rPr>
+          <w:rFonts w:cs="Calibri Light"/>
+          <w:color w:val="000000" w:themeColor="text1"/>
+        </w:rPr>
+        <w:t xml:space="preserve"> MVC</w:t>
+      </w:r>
+      <w:r>
+        <w:rPr>
+          <w:rFonts w:cs="Calibri Light"/>
+          <w:color w:val="000000" w:themeColor="text1"/>
+        </w:rPr>
+        <w:t xml:space="preserve">, </w:t>
       </w:r>
       <w:r>
         <w:rPr>
@@ -381,6 +422,13 @@
           <w:color w:val="000000" w:themeColor="text1"/>
         </w:rPr>
         <w:t xml:space="preserve"> Springs</w:t>
+      </w:r>
+      <w:r>
+        <w:rPr>
+          <w:rFonts w:cs="Calibri Light"/>
+          <w:color w:val="000000" w:themeColor="text1"/>
+        </w:rPr>
+        <w:t>, Zappa</w:t>
       </w:r>
       <w:r>
         <w:rPr>
@@ -644,6 +692,13 @@
         </w:rPr>
         <w:t xml:space="preserve"> (Reverse Proxy)</w:t>
       </w:r>
+      <w:r>
+        <w:rPr>
+          <w:rFonts w:cs="Calibri Light"/>
+          <w:color w:val="000000" w:themeColor="text1"/>
+        </w:rPr>
+        <w:t>, Serverless Lambda</w:t>
+      </w:r>
     </w:p>
     <w:p>
       <w:pPr>
@@ -737,7 +792,7 @@
           <w:color w:val="000000" w:themeColor="text1"/>
         </w:rPr>
         <w:tab/>
-        <w:t>: Service Orient Architecture (SOA), Test Driven Development (TDD), MVC, REST</w:t>
+        <w:t>: MVC, REST</w:t>
       </w:r>
       <w:r>
         <w:rPr>
@@ -745,6 +800,13 @@
           <w:color w:val="000000" w:themeColor="text1"/>
         </w:rPr>
         <w:t>, Kafka</w:t>
+      </w:r>
+      <w:r>
+        <w:rPr>
+          <w:rFonts w:cs="Calibri Light"/>
+          <w:color w:val="000000" w:themeColor="text1"/>
+        </w:rPr>
+        <w:t>, JMeter, Redis, Splunk, Photoshop, Selenium, Structure Map</w:t>
       </w:r>
     </w:p>
     <w:p>
@@ -792,10 +854,11 @@
         <w:t xml:space="preserve"> </w:t>
       </w:r>
     </w:p>
+    <w:p/>
     <w:p>
       <w:pPr>
         <w:pStyle w:val="Heading4"/>
-        <w:ind w:left="90" w:right="270"/>
+        <w:ind w:left="90"/>
       </w:pPr>
       <w:r>
         <w:rPr>
@@ -826,6 +889,9 @@
       </w:r>
       <w:r>
         <w:tab/>
+      </w:r>
+      <w:r>
+        <w:t xml:space="preserve">            </w:t>
       </w:r>
       <w:r>
         <w:rPr>
@@ -919,114 +985,13 @@
     <w:p>
       <w:pPr>
         <w:pStyle w:val="NoSpacing"/>
-        <w:numPr>
-          <w:ilvl w:val="0"/>
-          <w:numId w:val="7"/>
-        </w:numPr>
-        <w:ind w:left="270" w:hanging="180"/>
         <w:jc w:val="both"/>
       </w:pPr>
-      <w:r>
-        <w:t xml:space="preserve">Technologies </w:t>
-      </w:r>
-      <w:r>
-        <w:t>and tools u</w:t>
-      </w:r>
-      <w:r>
-        <w:t xml:space="preserve">sed: </w:t>
-      </w:r>
-      <w:r>
-        <w:t>Atlassian Products,</w:t>
-      </w:r>
-      <w:r>
-        <w:t xml:space="preserve"> </w:t>
-      </w:r>
-      <w:r>
-        <w:t>AWS,</w:t>
-      </w:r>
-      <w:r>
-        <w:t xml:space="preserve"> Django,</w:t>
-      </w:r>
-      <w:r>
-        <w:t xml:space="preserve"> Docker,</w:t>
-      </w:r>
-      <w:r>
-        <w:t xml:space="preserve"> Git, GitHub, IntelliJ, </w:t>
-      </w:r>
-      <w:r>
-        <w:t xml:space="preserve">Java, </w:t>
-      </w:r>
-      <w:r>
-        <w:t>Jenkins,</w:t>
-      </w:r>
-      <w:r>
-        <w:t xml:space="preserve"> </w:t>
-      </w:r>
-      <w:r>
-        <w:t xml:space="preserve">Kafka, </w:t>
-      </w:r>
-      <w:r>
-        <w:t xml:space="preserve">Kubernetes, </w:t>
-      </w:r>
-      <w:r>
-        <w:t>Linux,</w:t>
-      </w:r>
-      <w:r>
-        <w:t xml:space="preserve"> </w:t>
-      </w:r>
-      <w:r>
-        <w:t xml:space="preserve">Mac OS, </w:t>
-      </w:r>
-      <w:r>
-        <w:t>New Relic, Postgres, Python, PyCharm,</w:t>
-      </w:r>
-      <w:r>
-        <w:t xml:space="preserve"> </w:t>
-      </w:r>
-      <w:proofErr w:type="spellStart"/>
-      <w:r>
-        <w:t>PySpark</w:t>
-      </w:r>
-      <w:proofErr w:type="spellEnd"/>
-      <w:r>
-        <w:t>,</w:t>
-      </w:r>
-      <w:r>
-        <w:t xml:space="preserve"> Scala,</w:t>
-      </w:r>
-      <w:r>
-        <w:t xml:space="preserve"> </w:t>
-      </w:r>
-      <w:r>
-        <w:t>Splunk</w:t>
-      </w:r>
-      <w:r>
-        <w:t xml:space="preserve">, </w:t>
-      </w:r>
-      <w:r>
-        <w:t xml:space="preserve">Springs, </w:t>
-      </w:r>
-      <w:r>
-        <w:t>and Terraform</w:t>
-      </w:r>
-      <w:r>
-        <w:t>.</w:t>
-      </w:r>
     </w:p>
     <w:p>
       <w:pPr>
         <w:pStyle w:val="Heading4"/>
-        <w:ind w:left="90" w:right="270"/>
-        <w:rPr>
-          <w:b/>
-          <w:sz w:val="10"/>
-        </w:rPr>
-      </w:pPr>
-    </w:p>
-    <w:p>
-      <w:pPr>
-        <w:pStyle w:val="Heading4"/>
-        <w:ind w:left="90" w:right="270"/>
+        <w:ind w:left="90"/>
       </w:pPr>
       <w:r>
         <w:rPr>
@@ -1062,7 +1027,13 @@
         <w:tab/>
       </w:r>
       <w:r>
-        <w:tab/>
+        <w:t xml:space="preserve">   </w:t>
+      </w:r>
+      <w:r>
+        <w:tab/>
+      </w:r>
+      <w:r>
+        <w:t xml:space="preserve">        </w:t>
       </w:r>
       <w:r>
         <w:rPr>
@@ -1146,95 +1117,13 @@
     <w:p>
       <w:pPr>
         <w:pStyle w:val="NoSpacing"/>
-        <w:numPr>
-          <w:ilvl w:val="0"/>
-          <w:numId w:val="7"/>
-        </w:numPr>
-        <w:ind w:left="270" w:hanging="180"/>
         <w:jc w:val="both"/>
       </w:pPr>
-      <w:r>
-        <w:t>Technologies and tools used</w:t>
-      </w:r>
-      <w:r>
-        <w:t xml:space="preserve">: </w:t>
-      </w:r>
-      <w:r>
-        <w:t>Atlassian Products</w:t>
-      </w:r>
-      <w:r>
-        <w:t>, C#, CSS, .Net</w:t>
-      </w:r>
-      <w:r>
-        <w:t xml:space="preserve"> MVC</w:t>
-      </w:r>
-      <w:r>
-        <w:t>, NHibernate</w:t>
-      </w:r>
-      <w:r>
-        <w:t>, SQL Server</w:t>
-      </w:r>
-      <w:r>
-        <w:t>, Git, HTML, JavaScript, New Relic,</w:t>
-      </w:r>
-      <w:r>
-        <w:t xml:space="preserve"> REST </w:t>
-      </w:r>
-      <w:proofErr w:type="spellStart"/>
-      <w:r>
-        <w:t>Api</w:t>
-      </w:r>
-      <w:proofErr w:type="spellEnd"/>
-      <w:r>
-        <w:t xml:space="preserve"> Design, Rhino </w:t>
-      </w:r>
-      <w:proofErr w:type="spellStart"/>
-      <w:r>
-        <w:t>Moq</w:t>
-      </w:r>
-      <w:proofErr w:type="spellEnd"/>
-      <w:r>
-        <w:t>,</w:t>
-      </w:r>
-      <w:r>
-        <w:t xml:space="preserve"> Splunk</w:t>
-      </w:r>
-      <w:r>
-        <w:t xml:space="preserve">, </w:t>
-      </w:r>
-      <w:proofErr w:type="spellStart"/>
-      <w:r>
-        <w:t>StructureMap</w:t>
-      </w:r>
-      <w:proofErr w:type="spellEnd"/>
-      <w:r>
-        <w:t xml:space="preserve">, </w:t>
-      </w:r>
-      <w:r>
-        <w:t xml:space="preserve">and </w:t>
-      </w:r>
-      <w:r>
-        <w:t>Windows</w:t>
-      </w:r>
-      <w:r>
-        <w:t>.</w:t>
-      </w:r>
-    </w:p>
-    <w:p>
-      <w:pPr>
-        <w:pStyle w:val="NoSpacing"/>
+    </w:p>
+    <w:p>
+      <w:pPr>
+        <w:pStyle w:val="Heading4"/>
         <w:ind w:left="90"/>
-        <w:jc w:val="both"/>
-        <w:rPr>
-          <w:rFonts w:cs="Calibri Light"/>
-          <w:sz w:val="10"/>
-        </w:rPr>
-      </w:pPr>
-    </w:p>
-    <w:p>
-      <w:pPr>
-        <w:pStyle w:val="Heading4"/>
-        <w:ind w:left="90" w:right="270"/>
       </w:pPr>
       <w:r>
         <w:rPr>
@@ -1274,6 +1163,9 @@
       </w:r>
       <w:r>
         <w:tab/>
+      </w:r>
+      <w:r>
+        <w:t xml:space="preserve">         </w:t>
       </w:r>
       <w:r>
         <w:rPr>
@@ -1331,11 +1223,9 @@
       <w:r>
         <w:t xml:space="preserve">Collaborated with product management, user experience, engineering, quality assurance, and business analyst teams, as well as </w:t>
       </w:r>
-      <w:proofErr w:type="spellStart"/>
-      <w:r>
-        <w:t>busniess</w:t>
-      </w:r>
-      <w:proofErr w:type="spellEnd"/>
+      <w:r>
+        <w:t>business</w:t>
+      </w:r>
       <w:r>
         <w:t xml:space="preserve"> stakeholders to evangelize, organize, and develop a single sign-on platform using SAML 2.0 protocol.</w:t>
       </w:r>
@@ -1371,90 +1261,12 @@
     <w:p>
       <w:pPr>
         <w:pStyle w:val="NoSpacing"/>
-        <w:numPr>
-          <w:ilvl w:val="0"/>
-          <w:numId w:val="7"/>
-        </w:numPr>
-        <w:ind w:left="270" w:hanging="180"/>
         <w:jc w:val="both"/>
       </w:pPr>
-      <w:r>
-        <w:t>Technologies and tools used</w:t>
-      </w:r>
-      <w:r>
-        <w:t xml:space="preserve">: </w:t>
-      </w:r>
-      <w:r>
-        <w:t>Atlassian Products</w:t>
-      </w:r>
-      <w:r>
-        <w:t>, C#, CSS, .Net</w:t>
-      </w:r>
-      <w:r>
-        <w:t xml:space="preserve"> MVC, NHibernate, SQL Server</w:t>
-      </w:r>
-      <w:r>
-        <w:t>, Git, HTML, JavaScript, New Relic,</w:t>
-      </w:r>
-      <w:r>
-        <w:t xml:space="preserve"> REST </w:t>
-      </w:r>
-      <w:proofErr w:type="spellStart"/>
-      <w:r>
-        <w:t>Api</w:t>
-      </w:r>
-      <w:proofErr w:type="spellEnd"/>
-      <w:r>
-        <w:t xml:space="preserve"> Design, Rhino </w:t>
-      </w:r>
-      <w:proofErr w:type="spellStart"/>
-      <w:r>
-        <w:t>Moq</w:t>
-      </w:r>
-      <w:proofErr w:type="spellEnd"/>
-      <w:r>
-        <w:t>,</w:t>
-      </w:r>
-      <w:r>
-        <w:t xml:space="preserve"> Splunk</w:t>
-      </w:r>
-      <w:r>
-        <w:t xml:space="preserve">, </w:t>
-      </w:r>
-      <w:proofErr w:type="spellStart"/>
-      <w:r>
-        <w:t>Ninject</w:t>
-      </w:r>
-      <w:proofErr w:type="spellEnd"/>
-      <w:r>
-        <w:t xml:space="preserve">, </w:t>
-      </w:r>
-      <w:r>
-        <w:t xml:space="preserve">and </w:t>
-      </w:r>
-      <w:r>
-        <w:t>Windows</w:t>
-      </w:r>
-      <w:r>
-        <w:t>.</w:t>
-      </w:r>
-      <w:r>
-        <w:t xml:space="preserve"> </w:t>
-      </w:r>
-    </w:p>
-    <w:p>
-      <w:pPr>
-        <w:pStyle w:val="NoSpacing"/>
+    </w:p>
+    <w:p>
+      <w:pPr>
         <w:ind w:left="90"/>
-        <w:jc w:val="both"/>
-        <w:rPr>
-          <w:sz w:val="10"/>
-        </w:rPr>
-      </w:pPr>
-    </w:p>
-    <w:p>
-      <w:pPr>
-        <w:ind w:left="90"/>
       </w:pPr>
       <w:r>
         <w:rPr>
@@ -1488,6 +1300,9 @@
       </w:r>
       <w:r>
         <w:tab/>
+      </w:r>
+      <w:r>
+        <w:t xml:space="preserve">        </w:t>
       </w:r>
       <w:r>
         <w:rPr>
@@ -1521,6 +1336,13 @@
       <w:r>
         <w:tab/>
       </w:r>
+    </w:p>
+    <w:p>
+      <w:pPr>
+        <w:tabs>
+          <w:tab w:val="left" w:pos="180"/>
+        </w:tabs>
+      </w:pPr>
       <w:r>
         <w:tab/>
       </w:r>
@@ -1578,6 +1400,9 @@
         <w:tab/>
       </w:r>
       <w:r>
+        <w:t xml:space="preserve">        </w:t>
+      </w:r>
+      <w:r>
         <w:rPr>
           <w:b/>
         </w:rPr>
@@ -1598,10 +1423,7 @@
         <w:ind w:left="90" w:firstLine="540"/>
       </w:pPr>
       <w:r>
-        <w:t>Mumbai University,</w:t>
-      </w:r>
-      <w:r>
-        <w:t xml:space="preserve"> Mumbai, India </w:t>
+        <w:t>University of Mumbai, India</w:t>
       </w:r>
       <w:r>
         <w:tab/>
@@ -1640,7 +1462,7 @@
 </file>
 
 <file path=word/endnotes.xml><?xml version="1.0" encoding="utf-8"?>
-<w:endnotes xmlns:wpc="http://schemas.microsoft.com/office/word/2010/wordprocessingCanvas" xmlns:cx="http://schemas.microsoft.com/office/drawing/2014/chartex" xmlns:cx1="http://schemas.microsoft.com/office/drawing/2015/9/8/chartex" xmlns:cx2="http://schemas.microsoft.com/office/drawing/2015/10/21/chartex" xmlns:cx3="http://schemas.microsoft.com/office/drawing/2016/5/9/chartex" xmlns:cx4="http://schemas.microsoft.com/office/drawing/2016/5/10/chartex" xmlns:cx5="http://schemas.microsoft.com/office/drawing/2016/5/11/chartex" xmlns:cx6="http://schemas.microsoft.com/office/drawing/2016/5/12/chartex" xmlns:cx7="http://schemas.microsoft.com/office/drawing/2016/5/13/chartex" xmlns:cx8="http://schemas.microsoft.com/office/drawing/2016/5/14/chartex" xmlns:mc="http://schemas.openxmlformats.org/markup-compatibility/2006" xmlns:aink="http://schemas.microsoft.com/office/drawing/2016/ink" xmlns:am3d="http://schemas.microsoft.com/office/drawing/2017/model3d" xmlns:o="urn:schemas-microsoft-com:office:office" xmlns:r="http://schemas.openxmlformats.org/officeDocument/2006/relationships" xmlns:m="http://schemas.openxmlformats.org/officeDocument/2006/math" xmlns:v="urn:schemas-microsoft-com:vml" xmlns:wp14="http://schemas.microsoft.com/office/word/2010/wordprocessingDrawing" xmlns:wp="http://schemas.openxmlformats.org/drawingml/2006/wordprocessingDrawing" xmlns:w10="urn:schemas-microsoft-com:office:word" xmlns:w="http://schemas.openxmlformats.org/wordprocessingml/2006/main" xmlns:w14="http://schemas.microsoft.com/office/word/2010/wordml" xmlns:w15="http://schemas.microsoft.com/office/word/2012/wordml" xmlns:w16cid="http://schemas.microsoft.com/office/word/2016/wordml/cid" xmlns:w16se="http://schemas.microsoft.com/office/word/2015/wordml/symex" xmlns:wpg="http://schemas.microsoft.com/office/word/2010/wordprocessingGroup" xmlns:wpi="http://schemas.microsoft.com/office/word/2010/wordprocessingInk" xmlns:wne="http://schemas.microsoft.com/office/word/2006/wordml" xmlns:wps="http://schemas.microsoft.com/office/word/2010/wordprocessingShape" mc:Ignorable="w14 w15 w16se w16cid wp14">
+<w:endnotes xmlns:wpc="http://schemas.microsoft.com/office/word/2010/wordprocessingCanvas" xmlns:cx="http://schemas.microsoft.com/office/drawing/2014/chartex" xmlns:cx1="http://schemas.microsoft.com/office/drawing/2015/9/8/chartex" xmlns:cx2="http://schemas.microsoft.com/office/drawing/2015/10/21/chartex" xmlns:cx3="http://schemas.microsoft.com/office/drawing/2016/5/9/chartex" xmlns:cx4="http://schemas.microsoft.com/office/drawing/2016/5/10/chartex" xmlns:cx5="http://schemas.microsoft.com/office/drawing/2016/5/11/chartex" xmlns:cx6="http://schemas.microsoft.com/office/drawing/2016/5/12/chartex" xmlns:cx7="http://schemas.microsoft.com/office/drawing/2016/5/13/chartex" xmlns:cx8="http://schemas.microsoft.com/office/drawing/2016/5/14/chartex" xmlns:mc="http://schemas.openxmlformats.org/markup-compatibility/2006" xmlns:aink="http://schemas.microsoft.com/office/drawing/2016/ink" xmlns:am3d="http://schemas.microsoft.com/office/drawing/2017/model3d" xmlns:o="urn:schemas-microsoft-com:office:office" xmlns:r="http://schemas.openxmlformats.org/officeDocument/2006/relationships" xmlns:m="http://schemas.openxmlformats.org/officeDocument/2006/math" xmlns:v="urn:schemas-microsoft-com:vml" xmlns:wp14="http://schemas.microsoft.com/office/word/2010/wordprocessingDrawing" xmlns:wp="http://schemas.openxmlformats.org/drawingml/2006/wordprocessingDrawing" xmlns:w10="urn:schemas-microsoft-com:office:word" xmlns:w="http://schemas.openxmlformats.org/wordprocessingml/2006/main" xmlns:w14="http://schemas.microsoft.com/office/word/2010/wordml" xmlns:w15="http://schemas.microsoft.com/office/word/2012/wordml" xmlns:w16cex="http://schemas.microsoft.com/office/word/2018/wordml/cex" xmlns:w16cid="http://schemas.microsoft.com/office/word/2016/wordml/cid" xmlns:w16="http://schemas.microsoft.com/office/word/2018/wordml" xmlns:w16se="http://schemas.microsoft.com/office/word/2015/wordml/symex" xmlns:wpg="http://schemas.microsoft.com/office/word/2010/wordprocessingGroup" xmlns:wpi="http://schemas.microsoft.com/office/word/2010/wordprocessingInk" xmlns:wne="http://schemas.microsoft.com/office/word/2006/wordml" xmlns:wps="http://schemas.microsoft.com/office/word/2010/wordprocessingShape" mc:Ignorable="w14 w15 w16se w16cid w16 w16cex wp14">
   <w:endnote w:type="separator" w:id="-1">
     <w:p>
       <w:r>
@@ -1659,7 +1481,7 @@
 </file>
 
 <file path=word/footnotes.xml><?xml version="1.0" encoding="utf-8"?>
-<w:footnotes xmlns:wpc="http://schemas.microsoft.com/office/word/2010/wordprocessingCanvas" xmlns:cx="http://schemas.microsoft.com/office/drawing/2014/chartex" xmlns:cx1="http://schemas.microsoft.com/office/drawing/2015/9/8/chartex" xmlns:cx2="http://schemas.microsoft.com/office/drawing/2015/10/21/chartex" xmlns:cx3="http://schemas.microsoft.com/office/drawing/2016/5/9/chartex" xmlns:cx4="http://schemas.microsoft.com/office/drawing/2016/5/10/chartex" xmlns:cx5="http://schemas.microsoft.com/office/drawing/2016/5/11/chartex" xmlns:cx6="http://schemas.microsoft.com/office/drawing/2016/5/12/chartex" xmlns:cx7="http://schemas.microsoft.com/office/drawing/2016/5/13/chartex" xmlns:cx8="http://schemas.microsoft.com/office/drawing/2016/5/14/chartex" xmlns:mc="http://schemas.openxmlformats.org/markup-compatibility/2006" xmlns:aink="http://schemas.microsoft.com/office/drawing/2016/ink" xmlns:am3d="http://schemas.microsoft.com/office/drawing/2017/model3d" xmlns:o="urn:schemas-microsoft-com:office:office" xmlns:r="http://schemas.openxmlformats.org/officeDocument/2006/relationships" xmlns:m="http://schemas.openxmlformats.org/officeDocument/2006/math" xmlns:v="urn:schemas-microsoft-com:vml" xmlns:wp14="http://schemas.microsoft.com/office/word/2010/wordprocessingDrawing" xmlns:wp="http://schemas.openxmlformats.org/drawingml/2006/wordprocessingDrawing" xmlns:w10="urn:schemas-microsoft-com:office:word" xmlns:w="http://schemas.openxmlformats.org/wordprocessingml/2006/main" xmlns:w14="http://schemas.microsoft.com/office/word/2010/wordml" xmlns:w15="http://schemas.microsoft.com/office/word/2012/wordml" xmlns:w16cid="http://schemas.microsoft.com/office/word/2016/wordml/cid" xmlns:w16se="http://schemas.microsoft.com/office/word/2015/wordml/symex" xmlns:wpg="http://schemas.microsoft.com/office/word/2010/wordprocessingGroup" xmlns:wpi="http://schemas.microsoft.com/office/word/2010/wordprocessingInk" xmlns:wne="http://schemas.microsoft.com/office/word/2006/wordml" xmlns:wps="http://schemas.microsoft.com/office/word/2010/wordprocessingShape" mc:Ignorable="w14 w15 w16se w16cid wp14">
+<w:footnotes xmlns:wpc="http://schemas.microsoft.com/office/word/2010/wordprocessingCanvas" xmlns:cx="http://schemas.microsoft.com/office/drawing/2014/chartex" xmlns:cx1="http://schemas.microsoft.com/office/drawing/2015/9/8/chartex" xmlns:cx2="http://schemas.microsoft.com/office/drawing/2015/10/21/chartex" xmlns:cx3="http://schemas.microsoft.com/office/drawing/2016/5/9/chartex" xmlns:cx4="http://schemas.microsoft.com/office/drawing/2016/5/10/chartex" xmlns:cx5="http://schemas.microsoft.com/office/drawing/2016/5/11/chartex" xmlns:cx6="http://schemas.microsoft.com/office/drawing/2016/5/12/chartex" xmlns:cx7="http://schemas.microsoft.com/office/drawing/2016/5/13/chartex" xmlns:cx8="http://schemas.microsoft.com/office/drawing/2016/5/14/chartex" xmlns:mc="http://schemas.openxmlformats.org/markup-compatibility/2006" xmlns:aink="http://schemas.microsoft.com/office/drawing/2016/ink" xmlns:am3d="http://schemas.microsoft.com/office/drawing/2017/model3d" xmlns:o="urn:schemas-microsoft-com:office:office" xmlns:r="http://schemas.openxmlformats.org/officeDocument/2006/relationships" xmlns:m="http://schemas.openxmlformats.org/officeDocument/2006/math" xmlns:v="urn:schemas-microsoft-com:vml" xmlns:wp14="http://schemas.microsoft.com/office/word/2010/wordprocessingDrawing" xmlns:wp="http://schemas.openxmlformats.org/drawingml/2006/wordprocessingDrawing" xmlns:w10="urn:schemas-microsoft-com:office:word" xmlns:w="http://schemas.openxmlformats.org/wordprocessingml/2006/main" xmlns:w14="http://schemas.microsoft.com/office/word/2010/wordml" xmlns:w15="http://schemas.microsoft.com/office/word/2012/wordml" xmlns:w16cex="http://schemas.microsoft.com/office/word/2018/wordml/cex" xmlns:w16cid="http://schemas.microsoft.com/office/word/2016/wordml/cid" xmlns:w16="http://schemas.microsoft.com/office/word/2018/wordml" xmlns:w16se="http://schemas.microsoft.com/office/word/2015/wordml/symex" xmlns:wpg="http://schemas.microsoft.com/office/word/2010/wordprocessingGroup" xmlns:wpi="http://schemas.microsoft.com/office/word/2010/wordprocessingInk" xmlns:wne="http://schemas.microsoft.com/office/word/2006/wordml" xmlns:wps="http://schemas.microsoft.com/office/word/2010/wordprocessingShape" mc:Ignorable="w14 w15 w16se w16cid w16 w16cex wp14">
   <w:footnote w:type="separator" w:id="-1">
     <w:p>
       <w:r>
@@ -1678,7 +1500,7 @@
 </file>
 
 <file path=word/header1.xml><?xml version="1.0" encoding="utf-8"?>
-<w:hdr xmlns:wpc="http://schemas.microsoft.com/office/word/2010/wordprocessingCanvas" xmlns:cx="http://schemas.microsoft.com/office/drawing/2014/chartex" xmlns:cx1="http://schemas.microsoft.com/office/drawing/2015/9/8/chartex" xmlns:cx2="http://schemas.microsoft.com/office/drawing/2015/10/21/chartex" xmlns:cx3="http://schemas.microsoft.com/office/drawing/2016/5/9/chartex" xmlns:cx4="http://schemas.microsoft.com/office/drawing/2016/5/10/chartex" xmlns:cx5="http://schemas.microsoft.com/office/drawing/2016/5/11/chartex" xmlns:cx6="http://schemas.microsoft.com/office/drawing/2016/5/12/chartex" xmlns:cx7="http://schemas.microsoft.com/office/drawing/2016/5/13/chartex" xmlns:cx8="http://schemas.microsoft.com/office/drawing/2016/5/14/chartex" xmlns:mc="http://schemas.openxmlformats.org/markup-compatibility/2006" xmlns:aink="http://schemas.microsoft.com/office/drawing/2016/ink" xmlns:am3d="http://schemas.microsoft.com/office/drawing/2017/model3d" xmlns:o="urn:schemas-microsoft-com:office:office" xmlns:r="http://schemas.openxmlformats.org/officeDocument/2006/relationships" xmlns:m="http://schemas.openxmlformats.org/officeDocument/2006/math" xmlns:v="urn:schemas-microsoft-com:vml" xmlns:wp14="http://schemas.microsoft.com/office/word/2010/wordprocessingDrawing" xmlns:wp="http://schemas.openxmlformats.org/drawingml/2006/wordprocessingDrawing" xmlns:w10="urn:schemas-microsoft-com:office:word" xmlns:w="http://schemas.openxmlformats.org/wordprocessingml/2006/main" xmlns:w14="http://schemas.microsoft.com/office/word/2010/wordml" xmlns:w15="http://schemas.microsoft.com/office/word/2012/wordml" xmlns:w16cid="http://schemas.microsoft.com/office/word/2016/wordml/cid" xmlns:w16se="http://schemas.microsoft.com/office/word/2015/wordml/symex" xmlns:wpg="http://schemas.microsoft.com/office/word/2010/wordprocessingGroup" xmlns:wpi="http://schemas.microsoft.com/office/word/2010/wordprocessingInk" xmlns:wne="http://schemas.microsoft.com/office/word/2006/wordml" xmlns:wps="http://schemas.microsoft.com/office/word/2010/wordprocessingShape" mc:Ignorable="w14 w15 w16se w16cid wp14">
+<w:hdr xmlns:wpc="http://schemas.microsoft.com/office/word/2010/wordprocessingCanvas" xmlns:cx="http://schemas.microsoft.com/office/drawing/2014/chartex" xmlns:cx1="http://schemas.microsoft.com/office/drawing/2015/9/8/chartex" xmlns:cx2="http://schemas.microsoft.com/office/drawing/2015/10/21/chartex" xmlns:cx3="http://schemas.microsoft.com/office/drawing/2016/5/9/chartex" xmlns:cx4="http://schemas.microsoft.com/office/drawing/2016/5/10/chartex" xmlns:cx5="http://schemas.microsoft.com/office/drawing/2016/5/11/chartex" xmlns:cx6="http://schemas.microsoft.com/office/drawing/2016/5/12/chartex" xmlns:cx7="http://schemas.microsoft.com/office/drawing/2016/5/13/chartex" xmlns:cx8="http://schemas.microsoft.com/office/drawing/2016/5/14/chartex" xmlns:mc="http://schemas.openxmlformats.org/markup-compatibility/2006" xmlns:aink="http://schemas.microsoft.com/office/drawing/2016/ink" xmlns:am3d="http://schemas.microsoft.com/office/drawing/2017/model3d" xmlns:o="urn:schemas-microsoft-com:office:office" xmlns:r="http://schemas.openxmlformats.org/officeDocument/2006/relationships" xmlns:m="http://schemas.openxmlformats.org/officeDocument/2006/math" xmlns:v="urn:schemas-microsoft-com:vml" xmlns:wp14="http://schemas.microsoft.com/office/word/2010/wordprocessingDrawing" xmlns:wp="http://schemas.openxmlformats.org/drawingml/2006/wordprocessingDrawing" xmlns:w10="urn:schemas-microsoft-com:office:word" xmlns:w="http://schemas.openxmlformats.org/wordprocessingml/2006/main" xmlns:w14="http://schemas.microsoft.com/office/word/2010/wordml" xmlns:w15="http://schemas.microsoft.com/office/word/2012/wordml" xmlns:w16cex="http://schemas.microsoft.com/office/word/2018/wordml/cex" xmlns:w16cid="http://schemas.microsoft.com/office/word/2016/wordml/cid" xmlns:w16="http://schemas.microsoft.com/office/word/2018/wordml" xmlns:w16se="http://schemas.microsoft.com/office/word/2015/wordml/symex" xmlns:wpg="http://schemas.microsoft.com/office/word/2010/wordprocessingGroup" xmlns:wpi="http://schemas.microsoft.com/office/word/2010/wordprocessingInk" xmlns:wne="http://schemas.microsoft.com/office/word/2006/wordml" xmlns:wps="http://schemas.microsoft.com/office/word/2010/wordprocessingShape" mc:Ignorable="w14 w15 w16se w16cid w16 w16cex wp14">
   <w:p>
     <w:pPr>
       <w:pStyle w:val="Header"/>
@@ -2187,7 +2009,7 @@
 </file>
 
 <file path=word/numbering.xml><?xml version="1.0" encoding="utf-8"?>
-<w:numbering xmlns:wpc="http://schemas.microsoft.com/office/word/2010/wordprocessingCanvas" xmlns:cx="http://schemas.microsoft.com/office/drawing/2014/chartex" xmlns:cx1="http://schemas.microsoft.com/office/drawing/2015/9/8/chartex" xmlns:cx2="http://schemas.microsoft.com/office/drawing/2015/10/21/chartex" xmlns:cx3="http://schemas.microsoft.com/office/drawing/2016/5/9/chartex" xmlns:cx4="http://schemas.microsoft.com/office/drawing/2016/5/10/chartex" xmlns:cx5="http://schemas.microsoft.com/office/drawing/2016/5/11/chartex" xmlns:cx6="http://schemas.microsoft.com/office/drawing/2016/5/12/chartex" xmlns:cx7="http://schemas.microsoft.com/office/drawing/2016/5/13/chartex" xmlns:cx8="http://schemas.microsoft.com/office/drawing/2016/5/14/chartex" xmlns:mc="http://schemas.openxmlformats.org/markup-compatibility/2006" xmlns:aink="http://schemas.microsoft.com/office/drawing/2016/ink" xmlns:am3d="http://schemas.microsoft.com/office/drawing/2017/model3d" xmlns:o="urn:schemas-microsoft-com:office:office" xmlns:r="http://schemas.openxmlformats.org/officeDocument/2006/relationships" xmlns:m="http://schemas.openxmlformats.org/officeDocument/2006/math" xmlns:v="urn:schemas-microsoft-com:vml" xmlns:wp14="http://schemas.microsoft.com/office/word/2010/wordprocessingDrawing" xmlns:wp="http://schemas.openxmlformats.org/drawingml/2006/wordprocessingDrawing" xmlns:w10="urn:schemas-microsoft-com:office:word" xmlns:w="http://schemas.openxmlformats.org/wordprocessingml/2006/main" xmlns:w14="http://schemas.microsoft.com/office/word/2010/wordml" xmlns:w15="http://schemas.microsoft.com/office/word/2012/wordml" xmlns:w16cid="http://schemas.microsoft.com/office/word/2016/wordml/cid" xmlns:w16se="http://schemas.microsoft.com/office/word/2015/wordml/symex" xmlns:wpg="http://schemas.microsoft.com/office/word/2010/wordprocessingGroup" xmlns:wpi="http://schemas.microsoft.com/office/word/2010/wordprocessingInk" xmlns:wne="http://schemas.microsoft.com/office/word/2006/wordml" xmlns:wps="http://schemas.microsoft.com/office/word/2010/wordprocessingShape" mc:Ignorable="w14 w15 w16se w16cid wp14">
+<w:numbering xmlns:wpc="http://schemas.microsoft.com/office/word/2010/wordprocessingCanvas" xmlns:cx="http://schemas.microsoft.com/office/drawing/2014/chartex" xmlns:cx1="http://schemas.microsoft.com/office/drawing/2015/9/8/chartex" xmlns:cx2="http://schemas.microsoft.com/office/drawing/2015/10/21/chartex" xmlns:cx3="http://schemas.microsoft.com/office/drawing/2016/5/9/chartex" xmlns:cx4="http://schemas.microsoft.com/office/drawing/2016/5/10/chartex" xmlns:cx5="http://schemas.microsoft.com/office/drawing/2016/5/11/chartex" xmlns:cx6="http://schemas.microsoft.com/office/drawing/2016/5/12/chartex" xmlns:cx7="http://schemas.microsoft.com/office/drawing/2016/5/13/chartex" xmlns:cx8="http://schemas.microsoft.com/office/drawing/2016/5/14/chartex" xmlns:mc="http://schemas.openxmlformats.org/markup-compatibility/2006" xmlns:aink="http://schemas.microsoft.com/office/drawing/2016/ink" xmlns:am3d="http://schemas.microsoft.com/office/drawing/2017/model3d" xmlns:o="urn:schemas-microsoft-com:office:office" xmlns:r="http://schemas.openxmlformats.org/officeDocument/2006/relationships" xmlns:m="http://schemas.openxmlformats.org/officeDocument/2006/math" xmlns:v="urn:schemas-microsoft-com:vml" xmlns:wp14="http://schemas.microsoft.com/office/word/2010/wordprocessingDrawing" xmlns:wp="http://schemas.openxmlformats.org/drawingml/2006/wordprocessingDrawing" xmlns:w10="urn:schemas-microsoft-com:office:word" xmlns:w="http://schemas.openxmlformats.org/wordprocessingml/2006/main" xmlns:w14="http://schemas.microsoft.com/office/word/2010/wordml" xmlns:w15="http://schemas.microsoft.com/office/word/2012/wordml" xmlns:w16cex="http://schemas.microsoft.com/office/word/2018/wordml/cex" xmlns:w16cid="http://schemas.microsoft.com/office/word/2016/wordml/cid" xmlns:w16="http://schemas.microsoft.com/office/word/2018/wordml" xmlns:w16se="http://schemas.microsoft.com/office/word/2015/wordml/symex" xmlns:wpg="http://schemas.microsoft.com/office/word/2010/wordprocessingGroup" xmlns:wpi="http://schemas.microsoft.com/office/word/2010/wordprocessingInk" xmlns:wne="http://schemas.microsoft.com/office/word/2006/wordml" xmlns:wps="http://schemas.microsoft.com/office/word/2010/wordprocessingShape" mc:Ignorable="w14 w15 w16se w16cid w16 w16cex wp14">
   <w:abstractNum w:abstractNumId="0" w15:restartNumberingAfterBreak="0">
     <w:nsid w:val="311F3603"/>
     <w:multiLevelType w:val="hybridMultilevel"/>
@@ -3004,7 +2826,7 @@
 </file>
 
 <file path=word/styles.xml><?xml version="1.0" encoding="utf-8"?>
-<w:styles xmlns:mc="http://schemas.openxmlformats.org/markup-compatibility/2006" xmlns:r="http://schemas.openxmlformats.org/officeDocument/2006/relationships" xmlns:w="http://schemas.openxmlformats.org/wordprocessingml/2006/main" xmlns:w14="http://schemas.microsoft.com/office/word/2010/wordml" xmlns:w15="http://schemas.microsoft.com/office/word/2012/wordml" xmlns:w16cid="http://schemas.microsoft.com/office/word/2016/wordml/cid" xmlns:w16se="http://schemas.microsoft.com/office/word/2015/wordml/symex" mc:Ignorable="w14 w15 w16se w16cid">
+<w:styles xmlns:mc="http://schemas.openxmlformats.org/markup-compatibility/2006" xmlns:r="http://schemas.openxmlformats.org/officeDocument/2006/relationships" xmlns:w="http://schemas.openxmlformats.org/wordprocessingml/2006/main" xmlns:w14="http://schemas.microsoft.com/office/word/2010/wordml" xmlns:w15="http://schemas.microsoft.com/office/word/2012/wordml" xmlns:w16cex="http://schemas.microsoft.com/office/word/2018/wordml/cex" xmlns:w16cid="http://schemas.microsoft.com/office/word/2016/wordml/cid" xmlns:w16="http://schemas.microsoft.com/office/word/2018/wordml" xmlns:w16se="http://schemas.microsoft.com/office/word/2015/wordml/symex" mc:Ignorable="w14 w15 w16se w16cid w16 w16cex">
   <w:docDefaults>
     <w:rPrDefault>
       <w:rPr>

</xml_diff>